<commit_message>
update script and questionnaire
</commit_message>
<xml_diff>
--- a/TestingResources/INB_playtest_questionnaire_template.docx
+++ b/TestingResources/INB_playtest_questionnaire_template.docx
@@ -24,11 +24,8 @@
         <w:rPr>
           <w:del w:id="2" w:author="Sean Harrison" w:date="2017-08-22T00:34:00Z"/>
         </w:rPr>
-        <w:pPrChange w:id="3" w:author="Sean Harrison" w:date="2017-08-22T00:34:00Z">
-          <w:pPr/>
-        </w:pPrChange>
-      </w:pPr>
-      <w:del w:id="4" w:author="Sean Harrison" w:date="2017-08-22T00:36:00Z">
+      </w:pPr>
+      <w:del w:id="3" w:author="Sean Harrison" w:date="2017-08-22T00:36:00Z">
         <w:r>
           <w:delText xml:space="preserve">This is a template to use when conducting a series of playtests and usability tests of a digital game. This provides the framework for a questionnaire to give to each </w:delText>
         </w:r>
@@ -43,16 +40,16 @@
     <w:p>
       <w:pPr>
         <w:rPr>
-          <w:del w:id="5" w:author="Sean Harrison" w:date="2017-08-22T00:36:00Z"/>
+          <w:del w:id="4" w:author="Sean Harrison" w:date="2017-08-22T00:36:00Z"/>
           <w:i/>
         </w:rPr>
-        <w:pPrChange w:id="6" w:author="Sean Harrison" w:date="2017-08-22T00:34:00Z">
+        <w:pPrChange w:id="5" w:author="Sean Harrison" w:date="2017-08-22T00:34:00Z">
           <w:pPr>
             <w:pStyle w:val="Boxed"/>
           </w:pPr>
         </w:pPrChange>
       </w:pPr>
-      <w:del w:id="7" w:author="Sean Harrison" w:date="2017-08-22T00:34:00Z">
+      <w:del w:id="6" w:author="Sean Harrison" w:date="2017-08-22T00:34:00Z">
         <w:r>
           <w:delText xml:space="preserve">Text in a box like this should be read, </w:delText>
         </w:r>
@@ -67,10 +64,10 @@
     <w:p>
       <w:pPr>
         <w:rPr>
-          <w:del w:id="8" w:author="Sean Harrison" w:date="2017-08-22T00:36:00Z"/>
-        </w:rPr>
-      </w:pPr>
-      <w:del w:id="9" w:author="Sean Harrison" w:date="2017-08-22T00:36:00Z">
+          <w:del w:id="7" w:author="Sean Harrison" w:date="2017-08-22T00:36:00Z"/>
+        </w:rPr>
+      </w:pPr>
+      <w:del w:id="8" w:author="Sean Harrison" w:date="2017-08-22T00:36:00Z">
         <w:r>
           <w:delText>In the following questions, change</w:delText>
         </w:r>
@@ -210,12 +207,12 @@
       <w:r>
         <w:t>for</w:t>
       </w:r>
-      <w:ins w:id="10" w:author="Sean Harrison" w:date="2017-08-22T00:35:00Z">
+      <w:ins w:id="9" w:author="Sean Harrison" w:date="2017-08-22T00:35:00Z">
         <w:r>
           <w:t xml:space="preserve"> Puzzle Knight</w:t>
         </w:r>
       </w:ins>
-      <w:del w:id="11" w:author="Sean Harrison" w:date="2017-08-22T00:35:00Z">
+      <w:del w:id="10" w:author="Sean Harrison" w:date="2017-08-22T00:35:00Z">
         <w:r>
           <w:delText xml:space="preserve"> </w:delText>
         </w:r>
@@ -280,7 +277,7 @@
       <w:r>
         <w:t xml:space="preserve">Have you seen or heard anything about the game we are testing, </w:t>
       </w:r>
-      <w:del w:id="12" w:author="Sean Harrison" w:date="2017-08-22T00:36:00Z">
+      <w:del w:id="11" w:author="Sean Harrison" w:date="2017-08-22T00:36:00Z">
         <w:r>
           <w:br/>
           <w:delText xml:space="preserve">called </w:delText>
@@ -289,7 +286,7 @@
       <w:r>
         <w:t>“</w:t>
       </w:r>
-      <w:del w:id="13" w:author="Sean Harrison" w:date="2017-08-22T00:36:00Z">
+      <w:del w:id="12" w:author="Sean Harrison" w:date="2017-08-22T00:36:00Z">
         <w:r>
           <w:rPr>
             <w:highlight w:val="yellow"/>
@@ -297,7 +294,7 @@
           <w:delText>&lt;insert game name here&gt;</w:delText>
         </w:r>
       </w:del>
-      <w:ins w:id="14" w:author="Sean Harrison" w:date="2017-08-22T00:36:00Z">
+      <w:ins w:id="13" w:author="Sean Harrison" w:date="2017-08-22T00:36:00Z">
         <w:r>
           <w:t>Puzzle Knight</w:t>
         </w:r>
@@ -322,10 +319,10 @@
       <w:pPr>
         <w:pStyle w:val="Boxed"/>
         <w:rPr>
-          <w:del w:id="15" w:author="Sean Harrison" w:date="2017-08-22T00:36:00Z"/>
-        </w:rPr>
-      </w:pPr>
-      <w:del w:id="16" w:author="Sean Harrison" w:date="2017-08-22T00:36:00Z">
+          <w:del w:id="14" w:author="Sean Harrison" w:date="2017-08-22T00:36:00Z"/>
+        </w:rPr>
+      </w:pPr>
+      <w:del w:id="15" w:author="Sean Harrison" w:date="2017-08-22T00:36:00Z">
         <w:r>
           <w:delText xml:space="preserve">If they answer yes to the above, they are not suitable as a naïve </w:delText>
         </w:r>
@@ -356,7 +353,7 @@
           <w:numId w:val="1"/>
         </w:numPr>
       </w:pPr>
-      <w:commentRangeStart w:id="17"/>
+      <w:commentRangeStart w:id="16"/>
       <w:r>
         <w:t>I am a</w:t>
       </w:r>
@@ -366,12 +363,12 @@
       <w:r>
         <w:t xml:space="preserve"> experienced video game player</w:t>
       </w:r>
-      <w:commentRangeEnd w:id="17"/>
+      <w:commentRangeEnd w:id="16"/>
       <w:r>
         <w:rPr>
           <w:rStyle w:val="CommentReference"/>
         </w:rPr>
-        <w:commentReference w:id="17"/>
+        <w:commentReference w:id="16"/>
       </w:r>
       <w:r>
         <w:t>.</w:t>
@@ -651,8 +648,21 @@
       </w:tr>
       <w:tr>
         <w:trPr>
-          <w:del w:id="18" w:author="Sean Harrison" w:date="2017-08-22T00:37:00Z"/>
+          <w:del w:id="17" w:author="Sean Harrison" w:date="2017-08-22T00:37:00Z"/>
         </w:trPr>
+        <w:tc>
+          <w:tcPr>
+            <w:tcW w:w="1848" w:type="dxa"/>
+          </w:tcPr>
+          <w:p>
+            <w:pPr>
+              <w:jc w:val="center"/>
+              <w:rPr>
+                <w:del w:id="18" w:author="Sean Harrison" w:date="2017-08-22T00:37:00Z"/>
+              </w:rPr>
+            </w:pPr>
+          </w:p>
+        </w:tc>
         <w:tc>
           <w:tcPr>
             <w:tcW w:w="1848" w:type="dxa"/>
@@ -681,7 +691,7 @@
         </w:tc>
         <w:tc>
           <w:tcPr>
-            <w:tcW w:w="1848" w:type="dxa"/>
+            <w:tcW w:w="1849" w:type="dxa"/>
           </w:tcPr>
           <w:p>
             <w:pPr>
@@ -705,25 +715,12 @@
             </w:pPr>
           </w:p>
         </w:tc>
-        <w:tc>
-          <w:tcPr>
-            <w:tcW w:w="1849" w:type="dxa"/>
-          </w:tcPr>
-          <w:p>
-            <w:pPr>
-              <w:jc w:val="center"/>
-              <w:rPr>
-                <w:del w:id="23" w:author="Sean Harrison" w:date="2017-08-22T00:37:00Z"/>
-              </w:rPr>
-            </w:pPr>
-          </w:p>
-        </w:tc>
       </w:tr>
     </w:tbl>
     <w:p>
       <w:pPr>
         <w:rPr>
-          <w:del w:id="24" w:author="Sean Harrison" w:date="2017-08-22T00:37:00Z"/>
+          <w:del w:id="23" w:author="Sean Harrison" w:date="2017-08-22T00:37:00Z"/>
         </w:rPr>
       </w:pPr>
     </w:p>
@@ -731,10 +728,10 @@
       <w:pPr>
         <w:pStyle w:val="Boxed"/>
         <w:rPr>
-          <w:del w:id="25" w:author="Sean Harrison" w:date="2017-08-22T00:37:00Z"/>
-        </w:rPr>
-      </w:pPr>
-      <w:del w:id="26" w:author="Sean Harrison" w:date="2017-08-22T00:37:00Z">
+          <w:del w:id="24" w:author="Sean Harrison" w:date="2017-08-22T00:37:00Z"/>
+        </w:rPr>
+      </w:pPr>
+      <w:del w:id="25" w:author="Sean Harrison" w:date="2017-08-22T00:37:00Z">
         <w:r>
           <w:delText>You should consider the person</w:delText>
         </w:r>
@@ -788,7 +785,7 @@
     <w:p>
       <w:pPr>
         <w:rPr>
-          <w:del w:id="27" w:author="Sean Harrison" w:date="2017-08-22T00:37:00Z"/>
+          <w:del w:id="26" w:author="Sean Harrison" w:date="2017-08-22T00:37:00Z"/>
         </w:rPr>
       </w:pPr>
     </w:p>
@@ -813,7 +810,7 @@
           <w:u w:val="single"/>
         </w:rPr>
       </w:pPr>
-      <w:del w:id="28" w:author="Sean Harrison" w:date="2017-08-22T00:37:00Z">
+      <w:del w:id="27" w:author="Sean Harrison" w:date="2017-08-22T00:37:00Z">
         <w:r>
           <w:rPr>
             <w:rFonts w:ascii="Menlo Regular" w:eastAsia="MS Gothic" w:hAnsi="Menlo Regular" w:cs="Menlo Regular"/>
@@ -843,7 +840,7 @@
           <w:delText>onsoles</w:delText>
         </w:r>
       </w:del>
-      <w:ins w:id="29" w:author="Sean Harrison" w:date="2017-08-22T00:37:00Z">
+      <w:ins w:id="28" w:author="Sean Harrison" w:date="2017-08-22T00:37:00Z">
         <w:r>
           <w:rPr>
             <w:rFonts w:ascii="Segoe UI Symbol" w:eastAsia="MS Gothic" w:hAnsi="Segoe UI Symbol" w:cs="Segoe UI Symbol"/>
@@ -1279,17 +1276,12 @@
       <w:pPr>
         <w:ind w:left="360"/>
         <w:rPr>
-          <w:del w:id="30" w:author="Sean Harrison" w:date="2017-08-22T00:38:00Z"/>
-          <w:rFonts w:eastAsia="MS Gothic" w:cs="Menlo Regular"/>
-          <w:color w:val="000000"/>
-        </w:rPr>
-        <w:pPrChange w:id="31" w:author="Sean Harrison" w:date="2017-08-22T00:38:00Z">
-          <w:pPr>
-            <w:ind w:left="360"/>
-          </w:pPr>
-        </w:pPrChange>
-      </w:pPr>
-      <w:del w:id="32" w:author="Sean Harrison" w:date="2017-08-22T00:38:00Z">
+          <w:del w:id="29" w:author="Sean Harrison" w:date="2017-08-22T00:38:00Z"/>
+          <w:rFonts w:eastAsia="MS Gothic" w:cs="Menlo Regular"/>
+          <w:color w:val="000000"/>
+        </w:rPr>
+      </w:pPr>
+      <w:del w:id="30" w:author="Sean Harrison" w:date="2017-08-22T00:38:00Z">
         <w:r>
           <w:rPr>
             <w:rFonts w:eastAsia="MS Gothic" w:cs="Menlo Regular"/>
@@ -1310,15 +1302,15 @@
       <w:pPr>
         <w:ind w:left="360"/>
         <w:rPr>
-          <w:del w:id="33" w:author="Sean Harrison" w:date="2017-08-22T00:38:00Z"/>
-        </w:rPr>
-        <w:pPrChange w:id="34" w:author="Sean Harrison" w:date="2017-08-22T00:38:00Z">
+          <w:del w:id="31" w:author="Sean Harrison" w:date="2017-08-22T00:38:00Z"/>
+        </w:rPr>
+        <w:pPrChange w:id="32" w:author="Sean Harrison" w:date="2017-08-22T00:38:00Z">
           <w:pPr>
             <w:pStyle w:val="Boxed"/>
           </w:pPr>
         </w:pPrChange>
       </w:pPr>
-      <w:del w:id="35" w:author="Sean Harrison" w:date="2017-08-22T00:38:00Z">
+      <w:del w:id="33" w:author="Sean Harrison" w:date="2017-08-22T00:38:00Z">
         <w:r>
           <w:delText>You should consider your participant’s regular platforms for play. If they do not indicate having played regularly on an i</w:delText>
         </w:r>
@@ -1351,13 +1343,7 @@
         </w:r>
       </w:del>
     </w:p>
-    <w:p>
-      <w:pPr>
-        <w:pPrChange w:id="36" w:author="Sean Harrison" w:date="2017-08-22T00:38:00Z">
-          <w:pPr/>
-        </w:pPrChange>
-      </w:pPr>
-    </w:p>
+    <w:p/>
     <w:p>
       <w:pPr>
         <w:pStyle w:val="ListParagraph"/>
@@ -1367,53 +1353,81 @@
         </w:numPr>
       </w:pPr>
       <w:r>
-        <w:t xml:space="preserve">I enjoy </w:t>
-      </w:r>
-      <w:r>
-        <w:rPr>
-          <w:highlight w:val="yellow"/>
-        </w:rPr>
-        <w:t xml:space="preserve">&lt;insert your </w:t>
-      </w:r>
-      <w:r>
-        <w:rPr>
-          <w:highlight w:val="yellow"/>
-        </w:rPr>
-        <w:t xml:space="preserve">game’s genre </w:t>
-      </w:r>
-      <w:r>
-        <w:rPr>
-          <w:highlight w:val="yellow"/>
-        </w:rPr>
-        <w:t>here, such a</w:t>
-      </w:r>
-      <w:r>
-        <w:rPr>
-          <w:highlight w:val="yellow"/>
-        </w:rPr>
-        <w:t>s “first person shooter”, “puzzle”, “adventure”, or the like&gt;</w:t>
-      </w:r>
-      <w:r>
-        <w:rPr>
-          <w:highlight w:val="yellow"/>
-        </w:rPr>
+        <w:t>I enjoy</w:t>
+      </w:r>
+      <w:ins w:id="34" w:author="Sean Harrison" w:date="2017-08-23T00:35:00Z">
+        <w:r>
+          <w:t xml:space="preserve"> Adventure</w:t>
+        </w:r>
+      </w:ins>
+      <w:r>
         <w:t xml:space="preserve"> </w:t>
       </w:r>
-      <w:r>
-        <w:t xml:space="preserve">games. (Some examples are the following, but you don’t need to have played any of these in particular: </w:t>
-      </w:r>
-      <w:r>
-        <w:rPr>
-          <w:highlight w:val="yellow"/>
-        </w:rPr>
-        <w:t>&lt;inser</w:t>
-      </w:r>
-      <w:r>
-        <w:rPr>
-          <w:highlight w:val="yellow"/>
-        </w:rPr>
-        <w:t>t examples of popular games in this genre&gt;</w:t>
-      </w:r>
+      <w:del w:id="35" w:author="Sean Harrison" w:date="2017-08-23T00:35:00Z">
+        <w:r>
+          <w:rPr>
+            <w:highlight w:val="yellow"/>
+          </w:rPr>
+          <w:delText xml:space="preserve">&lt;insert your </w:delText>
+        </w:r>
+        <w:r>
+          <w:rPr>
+            <w:highlight w:val="yellow"/>
+          </w:rPr>
+          <w:delText xml:space="preserve">game’s genre </w:delText>
+        </w:r>
+        <w:r>
+          <w:rPr>
+            <w:highlight w:val="yellow"/>
+          </w:rPr>
+          <w:delText>here, such a</w:delText>
+        </w:r>
+        <w:r>
+          <w:rPr>
+            <w:highlight w:val="yellow"/>
+          </w:rPr>
+          <w:delText>s “first person shooter”, “puzzle”, “adventure”, or the like&gt;</w:delText>
+        </w:r>
+        <w:r>
+          <w:rPr>
+            <w:highlight w:val="yellow"/>
+          </w:rPr>
+          <w:delText xml:space="preserve"> </w:delText>
+        </w:r>
+      </w:del>
+      <w:r>
+        <w:t>games</w:t>
+      </w:r>
+      <w:ins w:id="36" w:author="Sean Harrison" w:date="2017-08-23T00:35:00Z">
+        <w:r>
+          <w:t xml:space="preserve"> with puzzle elements</w:t>
+        </w:r>
+      </w:ins>
+      <w:r>
+        <w:t>. (Some examples are the following, but you don’t need to have played any of these in particular</w:t>
+      </w:r>
+      <w:del w:id="37" w:author="Sean Harrison" w:date="2017-08-23T00:35:00Z">
+        <w:r>
+          <w:delText xml:space="preserve">: </w:delText>
+        </w:r>
+        <w:r>
+          <w:rPr>
+            <w:highlight w:val="yellow"/>
+          </w:rPr>
+          <w:delText>&lt;inser</w:delText>
+        </w:r>
+        <w:r>
+          <w:rPr>
+            <w:highlight w:val="yellow"/>
+          </w:rPr>
+          <w:delText>t examples of popular games in this genre&gt;</w:delText>
+        </w:r>
+      </w:del>
+      <w:ins w:id="38" w:author="Sean Harrison" w:date="2017-08-23T00:35:00Z">
+        <w:r>
+          <w:t>: The Legend of Zelda, God of War</w:t>
+        </w:r>
+      </w:ins>
       <w:r>
         <w:t xml:space="preserve">) </w:t>
       </w:r>
@@ -1587,11 +1601,9 @@
     <w:p>
       <w:pPr>
         <w:rPr>
-          <w:del w:id="37" w:author="Sean Harrison" w:date="2017-08-22T00:40:00Z"/>
-        </w:rPr>
-      </w:pPr>
-      <w:bookmarkStart w:id="38" w:name="_GoBack"/>
-      <w:bookmarkEnd w:id="38"/>
+          <w:del w:id="39" w:author="Sean Harrison" w:date="2017-08-22T00:40:00Z"/>
+        </w:rPr>
+      </w:pPr>
     </w:p>
     <w:p/>
     <w:p>
@@ -1602,6 +1614,7 @@
     <w:p>
       <w:pPr>
         <w:rPr>
+          <w:del w:id="40" w:author="Sean Harrison" w:date="2017-08-23T00:36:00Z"/>
           <w:u w:val="single"/>
         </w:rPr>
       </w:pPr>
@@ -1651,21 +1664,10 @@
     <w:p>
       <w:pPr>
         <w:rPr>
-          <w:u w:val="single"/>
-        </w:rPr>
-      </w:pPr>
-      <w:r>
-        <w:rPr>
-          <w:u w:val="single"/>
-        </w:rPr>
-        <w:tab/>
-      </w:r>
-      <w:r>
-        <w:rPr>
-          <w:u w:val="single"/>
-        </w:rPr>
-        <w:tab/>
-      </w:r>
+          <w:ins w:id="41" w:author="Sean Harrison" w:date="2017-08-23T00:36:00Z"/>
+          <w:u w:val="single"/>
+        </w:rPr>
+      </w:pPr>
       <w:r>
         <w:rPr>
           <w:u w:val="single"/>
@@ -1700,6 +1702,7 @@
     <w:p>
       <w:pPr>
         <w:rPr>
+          <w:del w:id="42" w:author="Sean Harrison" w:date="2017-08-23T00:36:00Z"/>
           <w:u w:val="single"/>
         </w:rPr>
       </w:pPr>
@@ -1715,6 +1718,13 @@
         </w:rPr>
         <w:tab/>
       </w:r>
+    </w:p>
+    <w:p>
+      <w:pPr>
+        <w:rPr>
+          <w:u w:val="single"/>
+        </w:rPr>
+      </w:pPr>
       <w:r>
         <w:rPr>
           <w:u w:val="single"/>
@@ -1745,16 +1755,43 @@
         </w:rPr>
         <w:tab/>
       </w:r>
+      <w:r>
+        <w:rPr>
+          <w:u w:val="single"/>
+        </w:rPr>
+        <w:tab/>
+      </w:r>
+      <w:r>
+        <w:rPr>
+          <w:u w:val="single"/>
+        </w:rPr>
+        <w:tab/>
+      </w:r>
+      <w:ins w:id="43" w:author="Sean Harrison" w:date="2017-08-23T00:36:00Z">
+        <w:r>
+          <w:rPr>
+            <w:u w:val="single"/>
+          </w:rPr>
+          <w:t>____________________</w:t>
+        </w:r>
+      </w:ins>
     </w:p>
-    <w:p/>
     <w:p>
       <w:pPr>
         <w:rPr>
-          <w:u w:val="single"/>
-        </w:rPr>
-      </w:pPr>
-      <w:r>
-        <w:lastRenderedPageBreak/>
+          <w:del w:id="44" w:author="Sean Harrison" w:date="2017-08-23T00:36:00Z"/>
+        </w:rPr>
+      </w:pPr>
+    </w:p>
+    <w:p>
+      <w:pPr>
+        <w:rPr>
+          <w:u w:val="single"/>
+        </w:rPr>
+      </w:pPr>
+      <w:bookmarkStart w:id="45" w:name="_GoBack"/>
+      <w:bookmarkEnd w:id="45"/>
+      <w:r>
         <w:t>What would you say is your least favourite game genre?</w:t>
       </w:r>
     </w:p>
@@ -1824,7 +1861,7 @@
 
 <file path=word/comments.xml><?xml version="1.0" encoding="utf-8"?>
 <w:comments xmlns:wpc="http://schemas.microsoft.com/office/word/2010/wordprocessingCanvas" xmlns:cx="http://schemas.microsoft.com/office/drawing/2014/chartex" xmlns:cx1="http://schemas.microsoft.com/office/drawing/2015/9/8/chartex" xmlns:cx2="http://schemas.microsoft.com/office/drawing/2015/10/21/chartex" xmlns:cx3="http://schemas.microsoft.com/office/drawing/2016/5/9/chartex" xmlns:cx4="http://schemas.microsoft.com/office/drawing/2016/5/10/chartex" xmlns:cx5="http://schemas.microsoft.com/office/drawing/2016/5/11/chartex" xmlns:mc="http://schemas.openxmlformats.org/markup-compatibility/2006" xmlns:o="urn:schemas-microsoft-com:office:office" xmlns:r="http://schemas.openxmlformats.org/officeDocument/2006/relationships" xmlns:m="http://schemas.openxmlformats.org/officeDocument/2006/math" xmlns:v="urn:schemas-microsoft-com:vml" xmlns:wp14="http://schemas.microsoft.com/office/word/2010/wordprocessingDrawing" xmlns:wp="http://schemas.openxmlformats.org/drawingml/2006/wordprocessingDrawing" xmlns:w10="urn:schemas-microsoft-com:office:word" xmlns:w="http://schemas.openxmlformats.org/wordprocessingml/2006/main" xmlns:w14="http://schemas.microsoft.com/office/word/2010/wordml" xmlns:w15="http://schemas.microsoft.com/office/word/2012/wordml" xmlns:w16se="http://schemas.microsoft.com/office/word/2015/wordml/symex" xmlns:wpg="http://schemas.microsoft.com/office/word/2010/wordprocessingGroup" xmlns:wpi="http://schemas.microsoft.com/office/word/2010/wordprocessingInk" xmlns:wne="http://schemas.microsoft.com/office/word/2006/wordml" xmlns:wps="http://schemas.microsoft.com/office/word/2010/wordprocessingShape" mc:Ignorable="w14 w15 w16se wp14">
-  <w:comment w:id="17" w:author="Matthew Ford" w:date="2011-11-14T16:49:00Z" w:initials="Mford">
+  <w:comment w:id="16" w:author="Matthew Ford" w:date="2011-11-14T16:49:00Z" w:initials="Mford">
     <w:p>
       <w:pPr>
         <w:pStyle w:val="CommentText"/>
@@ -3280,7 +3317,7 @@
     <w:lsdException w:name="Table Web 2" w:semiHidden="1" w:unhideWhenUsed="1"/>
     <w:lsdException w:name="Table Web 3" w:semiHidden="1" w:unhideWhenUsed="1"/>
     <w:lsdException w:name="Balloon Text" w:semiHidden="1" w:unhideWhenUsed="1"/>
-    <w:lsdException w:name="Table Grid" w:semiHidden="1" w:uiPriority="59" w:unhideWhenUsed="1"/>
+    <w:lsdException w:name="Table Grid" w:uiPriority="59"/>
     <w:lsdException w:name="Table Theme" w:semiHidden="1" w:unhideWhenUsed="1"/>
     <w:lsdException w:name="Placeholder Text" w:semiHidden="1"/>
     <w:lsdException w:name="No Spacing" w:uiPriority="1" w:qFormat="1"/>

</xml_diff>